<commit_message>
paragraph H1 and H2 center & update template
</commit_message>
<xml_diff>
--- a/template.docx
+++ b/template.docx
@@ -94,7 +94,7 @@
           <w:lang w:val="sr-Latn-RS" w:eastAsia="sr-Latn-RS"/>
         </w:rPr>
         <w:drawing>
-          <wp:inline distT="0" distB="0" distL="0" distR="0" wp14:anchorId="2C4AB11F" wp14:editId="52AE58EA">
+          <wp:inline distT="0" distB="0" distL="0" distR="0" wp14:anchorId="2C4AB11F" wp14:editId="3C2AC5B0">
             <wp:extent cx="6812280" cy="3329940"/>
             <wp:effectExtent l="0" t="0" r="0" b="0"/>
             <wp:docPr id="2" name="Picture 2"/>
@@ -183,20 +183,26 @@
     </w:p>
     <w:p>
       <w:pPr>
-        <w:pStyle w:val="Heading3"/>
-        <w:jc w:val="both"/>
+        <w:pStyle w:val="Heading2"/>
         <w:rPr>
-          <w:rFonts w:eastAsia="Calibri"/>
-          <w:lang w:val="sr-Latn-RS" w:eastAsia="en-US"/>
+          <w:i/>
+          <w:iCs/>
         </w:rPr>
       </w:pPr>
       <w:r>
         <w:rPr>
           <w:rFonts w:eastAsia="Calibri"/>
-          <w:lang w:val="sr-Latn-RS" w:eastAsia="en-US"/>
         </w:rPr>
         <w:br w:type="page"/>
       </w:r>
+    </w:p>
+    <w:p>
+      <w:pPr>
+        <w:pStyle w:val="Heading3"/>
+        <w:rPr>
+          <w:lang w:eastAsia="sr-Latn-RS"/>
+        </w:rPr>
+      </w:pPr>
     </w:p>
     <w:sectPr>
       <w:headerReference w:type="even" r:id="rId10"/>
@@ -522,7 +528,7 @@
 <w:numbering xmlns:wpc="http://schemas.microsoft.com/office/word/2010/wordprocessingCanvas" xmlns:cx="http://schemas.microsoft.com/office/drawing/2014/chartex" xmlns:cx1="http://schemas.microsoft.com/office/drawing/2015/9/8/chartex" xmlns:cx2="http://schemas.microsoft.com/office/drawing/2015/10/21/chartex" xmlns:cx3="http://schemas.microsoft.com/office/drawing/2016/5/9/chartex" xmlns:cx4="http://schemas.microsoft.com/office/drawing/2016/5/10/chartex" xmlns:cx5="http://schemas.microsoft.com/office/drawing/2016/5/11/chartex" xmlns:cx6="http://schemas.microsoft.com/office/drawing/2016/5/12/chartex" xmlns:cx7="http://schemas.microsoft.com/office/drawing/2016/5/13/chartex" xmlns:cx8="http://schemas.microsoft.com/office/drawing/2016/5/14/chartex" xmlns:mc="http://schemas.openxmlformats.org/markup-compatibility/2006" xmlns:aink="http://schemas.microsoft.com/office/drawing/2016/ink" xmlns:am3d="http://schemas.microsoft.com/office/drawing/2017/model3d" xmlns:o="urn:schemas-microsoft-com:office:office" xmlns:oel="http://schemas.microsoft.com/office/2019/extlst" xmlns:r="http://schemas.openxmlformats.org/officeDocument/2006/relationships" xmlns:m="http://schemas.openxmlformats.org/officeDocument/2006/math" xmlns:v="urn:schemas-microsoft-com:vml" xmlns:wp14="http://schemas.microsoft.com/office/word/2010/wordprocessingDrawing" xmlns:wp="http://schemas.openxmlformats.org/drawingml/2006/wordprocessingDrawing" xmlns:w10="urn:schemas-microsoft-com:office:word" xmlns:w="http://schemas.openxmlformats.org/wordprocessingml/2006/main" xmlns:w14="http://schemas.microsoft.com/office/word/2010/wordml" xmlns:w15="http://schemas.microsoft.com/office/word/2012/wordml" xmlns:w16cex="http://schemas.microsoft.com/office/word/2018/wordml/cex" xmlns:w16cid="http://schemas.microsoft.com/office/word/2016/wordml/cid" xmlns:w16="http://schemas.microsoft.com/office/word/2018/wordml" xmlns:w16du="http://schemas.microsoft.com/office/word/2023/wordml/word16du" xmlns:w16sdtdh="http://schemas.microsoft.com/office/word/2020/wordml/sdtdatahash" xmlns:w16se="http://schemas.microsoft.com/office/word/2015/wordml/symex" xmlns:wpg="http://schemas.microsoft.com/office/word/2010/wordprocessingGroup" xmlns:wpi="http://schemas.microsoft.com/office/word/2010/wordprocessingInk" xmlns:wne="http://schemas.microsoft.com/office/word/2006/wordml" xmlns:wps="http://schemas.microsoft.com/office/word/2010/wordprocessingShape" mc:Ignorable="w14 w15 w16se w16cid w16 w16cex w16sdtdh w16du wp14">
   <w:numPicBullet w:numPicBulletId="0">
     <w:pict>
-      <v:shapetype w14:anchorId="2C4AB11F" id="_x0000_t75" coordsize="21600,21600" o:spt="75" o:preferrelative="t" path="m@4@5l@4@11@9@11@9@5xe" filled="f" stroked="f">
+      <v:shapetype id="_x0000_t75" coordsize="21600,21600" o:spt="75" o:preferrelative="t" path="m@4@5l@4@11@9@11@9@5xe" filled="f" stroked="f">
         <v:stroke joinstyle="miter"/>
         <v:formulas>
           <v:f eqn="if lineDrawn pixelLineWidth 0"/>
@@ -541,7 +547,7 @@
         <v:path o:extrusionok="f" gradientshapeok="t" o:connecttype="rect"/>
         <o:lock v:ext="edit" aspectratio="t"/>
       </v:shapetype>
-      <v:shape id="_x0000_i1044" type="#_x0000_t75" style="width:96pt;height:80.25pt" o:bullet="t">
+      <v:shape id="_x0000_i1157" type="#_x0000_t75" style="width:96pt;height:80.25pt" o:bullet="t">
         <v:imagedata r:id="rId1" o:title="+"/>
       </v:shape>
     </w:pict>
@@ -588,7 +594,7 @@
   <w:abstractNum w:abstractNumId="2" w15:restartNumberingAfterBreak="0">
     <w:nsid w:val="0670159F"/>
     <w:multiLevelType w:val="hybridMultilevel"/>
-    <w:tmpl w:val="D6C25784"/>
+    <w:tmpl w:val="DFA2CC76"/>
     <w:lvl w:ilvl="0" w:tplc="F2902DEC">
       <w:start w:val="1"/>
       <w:numFmt w:val="bullet"/>
@@ -603,7 +609,7 @@
         <w:color w:val="auto"/>
       </w:rPr>
     </w:lvl>
-    <w:lvl w:ilvl="1" w:tplc="C3B2FA62">
+    <w:lvl w:ilvl="1" w:tplc="7780E4A0">
       <w:start w:val="1"/>
       <w:numFmt w:val="bullet"/>
       <w:pStyle w:val="ListParagraph"/>
@@ -796,6 +802,121 @@
     </w:lvl>
   </w:abstractNum>
   <w:abstractNum w:abstractNumId="4" w15:restartNumberingAfterBreak="0">
+    <w:nsid w:val="126E2F45"/>
+    <w:multiLevelType w:val="hybridMultilevel"/>
+    <w:tmpl w:val="48DC7FF4"/>
+    <w:lvl w:ilvl="0" w:tplc="F2902DEC">
+      <w:start w:val="1"/>
+      <w:numFmt w:val="bullet"/>
+      <w:lvlText w:val=""/>
+      <w:lvlPicBulletId w:val="0"/>
+      <w:lvlJc w:val="left"/>
+      <w:pPr>
+        <w:ind w:left="720" w:hanging="360"/>
+      </w:pPr>
+      <w:rPr>
+        <w:rFonts w:ascii="Symbol" w:hAnsi="Symbol" w:hint="default"/>
+        <w:color w:val="auto"/>
+      </w:rPr>
+    </w:lvl>
+    <w:lvl w:ilvl="1" w:tplc="04090003" w:tentative="1">
+      <w:start w:val="1"/>
+      <w:numFmt w:val="bullet"/>
+      <w:lvlText w:val="o"/>
+      <w:lvlJc w:val="left"/>
+      <w:pPr>
+        <w:ind w:left="1440" w:hanging="360"/>
+      </w:pPr>
+      <w:rPr>
+        <w:rFonts w:ascii="Courier New" w:hAnsi="Courier New" w:cs="Courier New" w:hint="default"/>
+      </w:rPr>
+    </w:lvl>
+    <w:lvl w:ilvl="2" w:tplc="04090005" w:tentative="1">
+      <w:start w:val="1"/>
+      <w:numFmt w:val="bullet"/>
+      <w:lvlText w:val=""/>
+      <w:lvlJc w:val="left"/>
+      <w:pPr>
+        <w:ind w:left="2160" w:hanging="360"/>
+      </w:pPr>
+      <w:rPr>
+        <w:rFonts w:ascii="Wingdings" w:hAnsi="Wingdings" w:hint="default"/>
+      </w:rPr>
+    </w:lvl>
+    <w:lvl w:ilvl="3" w:tplc="04090001" w:tentative="1">
+      <w:start w:val="1"/>
+      <w:numFmt w:val="bullet"/>
+      <w:lvlText w:val=""/>
+      <w:lvlJc w:val="left"/>
+      <w:pPr>
+        <w:ind w:left="2880" w:hanging="360"/>
+      </w:pPr>
+      <w:rPr>
+        <w:rFonts w:ascii="Symbol" w:hAnsi="Symbol" w:hint="default"/>
+      </w:rPr>
+    </w:lvl>
+    <w:lvl w:ilvl="4" w:tplc="04090003" w:tentative="1">
+      <w:start w:val="1"/>
+      <w:numFmt w:val="bullet"/>
+      <w:lvlText w:val="o"/>
+      <w:lvlJc w:val="left"/>
+      <w:pPr>
+        <w:ind w:left="3600" w:hanging="360"/>
+      </w:pPr>
+      <w:rPr>
+        <w:rFonts w:ascii="Courier New" w:hAnsi="Courier New" w:cs="Courier New" w:hint="default"/>
+      </w:rPr>
+    </w:lvl>
+    <w:lvl w:ilvl="5" w:tplc="04090005" w:tentative="1">
+      <w:start w:val="1"/>
+      <w:numFmt w:val="bullet"/>
+      <w:lvlText w:val=""/>
+      <w:lvlJc w:val="left"/>
+      <w:pPr>
+        <w:ind w:left="4320" w:hanging="360"/>
+      </w:pPr>
+      <w:rPr>
+        <w:rFonts w:ascii="Wingdings" w:hAnsi="Wingdings" w:hint="default"/>
+      </w:rPr>
+    </w:lvl>
+    <w:lvl w:ilvl="6" w:tplc="04090001" w:tentative="1">
+      <w:start w:val="1"/>
+      <w:numFmt w:val="bullet"/>
+      <w:lvlText w:val=""/>
+      <w:lvlJc w:val="left"/>
+      <w:pPr>
+        <w:ind w:left="5040" w:hanging="360"/>
+      </w:pPr>
+      <w:rPr>
+        <w:rFonts w:ascii="Symbol" w:hAnsi="Symbol" w:hint="default"/>
+      </w:rPr>
+    </w:lvl>
+    <w:lvl w:ilvl="7" w:tplc="04090003" w:tentative="1">
+      <w:start w:val="1"/>
+      <w:numFmt w:val="bullet"/>
+      <w:lvlText w:val="o"/>
+      <w:lvlJc w:val="left"/>
+      <w:pPr>
+        <w:ind w:left="5760" w:hanging="360"/>
+      </w:pPr>
+      <w:rPr>
+        <w:rFonts w:ascii="Courier New" w:hAnsi="Courier New" w:cs="Courier New" w:hint="default"/>
+      </w:rPr>
+    </w:lvl>
+    <w:lvl w:ilvl="8" w:tplc="04090005" w:tentative="1">
+      <w:start w:val="1"/>
+      <w:numFmt w:val="bullet"/>
+      <w:lvlText w:val=""/>
+      <w:lvlJc w:val="left"/>
+      <w:pPr>
+        <w:ind w:left="6480" w:hanging="360"/>
+      </w:pPr>
+      <w:rPr>
+        <w:rFonts w:ascii="Wingdings" w:hAnsi="Wingdings" w:hint="default"/>
+      </w:rPr>
+    </w:lvl>
+  </w:abstractNum>
+  <w:abstractNum w:abstractNumId="5" w15:restartNumberingAfterBreak="0">
     <w:nsid w:val="13D17212"/>
     <w:multiLevelType w:val="hybridMultilevel"/>
     <w:tmpl w:val="F72874D0"/>
@@ -908,7 +1029,7 @@
       </w:rPr>
     </w:lvl>
   </w:abstractNum>
-  <w:abstractNum w:abstractNumId="5" w15:restartNumberingAfterBreak="0">
+  <w:abstractNum w:abstractNumId="6" w15:restartNumberingAfterBreak="0">
     <w:nsid w:val="158829F0"/>
     <w:multiLevelType w:val="hybridMultilevel"/>
     <w:tmpl w:val="2D127D12"/>
@@ -1021,7 +1142,7 @@
       </w:rPr>
     </w:lvl>
   </w:abstractNum>
-  <w:abstractNum w:abstractNumId="6" w15:restartNumberingAfterBreak="0">
+  <w:abstractNum w:abstractNumId="7" w15:restartNumberingAfterBreak="0">
     <w:nsid w:val="1D707F4C"/>
     <w:multiLevelType w:val="hybridMultilevel"/>
     <w:tmpl w:val="9E1E53E2"/>
@@ -1134,7 +1255,7 @@
       </w:rPr>
     </w:lvl>
   </w:abstractNum>
-  <w:abstractNum w:abstractNumId="7" w15:restartNumberingAfterBreak="0">
+  <w:abstractNum w:abstractNumId="8" w15:restartNumberingAfterBreak="0">
     <w:nsid w:val="32813582"/>
     <w:multiLevelType w:val="hybridMultilevel"/>
     <w:tmpl w:val="DFD479AC"/>
@@ -1246,7 +1367,7 @@
       </w:rPr>
     </w:lvl>
   </w:abstractNum>
-  <w:abstractNum w:abstractNumId="8" w15:restartNumberingAfterBreak="0">
+  <w:abstractNum w:abstractNumId="9" w15:restartNumberingAfterBreak="0">
     <w:nsid w:val="374F1317"/>
     <w:multiLevelType w:val="hybridMultilevel"/>
     <w:tmpl w:val="F934CA60"/>
@@ -1359,7 +1480,7 @@
       </w:rPr>
     </w:lvl>
   </w:abstractNum>
-  <w:abstractNum w:abstractNumId="9" w15:restartNumberingAfterBreak="0">
+  <w:abstractNum w:abstractNumId="10" w15:restartNumberingAfterBreak="0">
     <w:nsid w:val="3D576D2B"/>
     <w:multiLevelType w:val="hybridMultilevel"/>
     <w:tmpl w:val="915E70CC"/>
@@ -1472,7 +1593,7 @@
       </w:rPr>
     </w:lvl>
   </w:abstractNum>
-  <w:abstractNum w:abstractNumId="10" w15:restartNumberingAfterBreak="0">
+  <w:abstractNum w:abstractNumId="11" w15:restartNumberingAfterBreak="0">
     <w:nsid w:val="41D67123"/>
     <w:multiLevelType w:val="hybridMultilevel"/>
     <w:tmpl w:val="5290B2BE"/>
@@ -1585,7 +1706,7 @@
       </w:rPr>
     </w:lvl>
   </w:abstractNum>
-  <w:abstractNum w:abstractNumId="11" w15:restartNumberingAfterBreak="0">
+  <w:abstractNum w:abstractNumId="12" w15:restartNumberingAfterBreak="0">
     <w:nsid w:val="499F2419"/>
     <w:multiLevelType w:val="hybridMultilevel"/>
     <w:tmpl w:val="259ADC6A"/>
@@ -1697,7 +1818,7 @@
       </w:rPr>
     </w:lvl>
   </w:abstractNum>
-  <w:abstractNum w:abstractNumId="12" w15:restartNumberingAfterBreak="0">
+  <w:abstractNum w:abstractNumId="13" w15:restartNumberingAfterBreak="0">
     <w:nsid w:val="4AEE450B"/>
     <w:multiLevelType w:val="hybridMultilevel"/>
     <w:tmpl w:val="E64452C0"/>
@@ -1810,7 +1931,7 @@
       </w:rPr>
     </w:lvl>
   </w:abstractNum>
-  <w:abstractNum w:abstractNumId="13" w15:restartNumberingAfterBreak="0">
+  <w:abstractNum w:abstractNumId="14" w15:restartNumberingAfterBreak="0">
     <w:nsid w:val="53B51A6A"/>
     <w:multiLevelType w:val="hybridMultilevel"/>
     <w:tmpl w:val="1ECA756E"/>
@@ -1900,7 +2021,7 @@
       </w:pPr>
     </w:lvl>
   </w:abstractNum>
-  <w:abstractNum w:abstractNumId="14" w15:restartNumberingAfterBreak="0">
+  <w:abstractNum w:abstractNumId="15" w15:restartNumberingAfterBreak="0">
     <w:nsid w:val="55B24FA6"/>
     <w:multiLevelType w:val="hybridMultilevel"/>
     <w:tmpl w:val="AB4283EA"/>
@@ -2013,7 +2134,7 @@
       </w:rPr>
     </w:lvl>
   </w:abstractNum>
-  <w:abstractNum w:abstractNumId="15" w15:restartNumberingAfterBreak="0">
+  <w:abstractNum w:abstractNumId="16" w15:restartNumberingAfterBreak="0">
     <w:nsid w:val="56716559"/>
     <w:multiLevelType w:val="multilevel"/>
     <w:tmpl w:val="725E1528"/>
@@ -2133,13 +2254,13 @@
       </w:rPr>
     </w:lvl>
   </w:abstractNum>
-  <w:abstractNum w:abstractNumId="16" w15:restartNumberingAfterBreak="0">
+  <w:abstractNum w:abstractNumId="17" w15:restartNumberingAfterBreak="0">
     <w:nsid w:val="5A0E0611"/>
     <w:multiLevelType w:val="multilevel"/>
     <w:tmpl w:val="725E1528"/>
     <w:numStyleLink w:val="StylePicturebulletedSymbolsymbolComplexBodyCalibri"/>
   </w:abstractNum>
-  <w:abstractNum w:abstractNumId="17" w15:restartNumberingAfterBreak="0">
+  <w:abstractNum w:abstractNumId="18" w15:restartNumberingAfterBreak="0">
     <w:nsid w:val="65721432"/>
     <w:multiLevelType w:val="hybridMultilevel"/>
     <w:tmpl w:val="E08C1788"/>
@@ -2252,7 +2373,7 @@
       </w:rPr>
     </w:lvl>
   </w:abstractNum>
-  <w:abstractNum w:abstractNumId="18" w15:restartNumberingAfterBreak="0">
+  <w:abstractNum w:abstractNumId="19" w15:restartNumberingAfterBreak="0">
     <w:nsid w:val="673A68CE"/>
     <w:multiLevelType w:val="hybridMultilevel"/>
     <w:tmpl w:val="FB4C3AFC"/>
@@ -2365,7 +2486,7 @@
       </w:rPr>
     </w:lvl>
   </w:abstractNum>
-  <w:abstractNum w:abstractNumId="19" w15:restartNumberingAfterBreak="0">
+  <w:abstractNum w:abstractNumId="20" w15:restartNumberingAfterBreak="0">
     <w:nsid w:val="6B346AC2"/>
     <w:multiLevelType w:val="multilevel"/>
     <w:tmpl w:val="16C0279C"/>
@@ -2487,7 +2608,7 @@
       </w:rPr>
     </w:lvl>
   </w:abstractNum>
-  <w:abstractNum w:abstractNumId="20" w15:restartNumberingAfterBreak="0">
+  <w:abstractNum w:abstractNumId="21" w15:restartNumberingAfterBreak="0">
     <w:nsid w:val="6F4861DD"/>
     <w:multiLevelType w:val="hybridMultilevel"/>
     <w:tmpl w:val="46B60C9C"/>
@@ -2600,7 +2721,7 @@
       </w:rPr>
     </w:lvl>
   </w:abstractNum>
-  <w:abstractNum w:abstractNumId="21" w15:restartNumberingAfterBreak="0">
+  <w:abstractNum w:abstractNumId="22" w15:restartNumberingAfterBreak="0">
     <w:nsid w:val="7A090289"/>
     <w:multiLevelType w:val="hybridMultilevel"/>
     <w:tmpl w:val="C124031A"/>
@@ -2714,49 +2835,49 @@
     </w:lvl>
   </w:abstractNum>
   <w:num w:numId="1" w16cid:durableId="541092016">
+    <w:abstractNumId w:val="20"/>
+  </w:num>
+  <w:num w:numId="2" w16cid:durableId="1226793901">
+    <w:abstractNumId w:val="15"/>
+  </w:num>
+  <w:num w:numId="3" w16cid:durableId="2040542282">
+    <w:abstractNumId w:val="14"/>
+  </w:num>
+  <w:num w:numId="4" w16cid:durableId="985400149">
+    <w:abstractNumId w:val="7"/>
+  </w:num>
+  <w:num w:numId="5" w16cid:durableId="866144309">
+    <w:abstractNumId w:val="21"/>
+  </w:num>
+  <w:num w:numId="6" w16cid:durableId="1371342971">
+    <w:abstractNumId w:val="11"/>
+  </w:num>
+  <w:num w:numId="7" w16cid:durableId="2099863301">
+    <w:abstractNumId w:val="22"/>
+  </w:num>
+  <w:num w:numId="8" w16cid:durableId="790056563">
     <w:abstractNumId w:val="19"/>
   </w:num>
-  <w:num w:numId="2" w16cid:durableId="1226793901">
-    <w:abstractNumId w:val="14"/>
+  <w:num w:numId="9" w16cid:durableId="264465708">
+    <w:abstractNumId w:val="8"/>
   </w:num>
-  <w:num w:numId="3" w16cid:durableId="2040542282">
-    <w:abstractNumId w:val="13"/>
+  <w:num w:numId="10" w16cid:durableId="23100670">
+    <w:abstractNumId w:val="12"/>
   </w:num>
-  <w:num w:numId="4" w16cid:durableId="985400149">
-    <w:abstractNumId w:val="6"/>
-  </w:num>
-  <w:num w:numId="5" w16cid:durableId="866144309">
-    <w:abstractNumId w:val="20"/>
-  </w:num>
-  <w:num w:numId="6" w16cid:durableId="1371342971">
+  <w:num w:numId="11" w16cid:durableId="156925115">
     <w:abstractNumId w:val="10"/>
   </w:num>
-  <w:num w:numId="7" w16cid:durableId="2099863301">
-    <w:abstractNumId w:val="21"/>
-  </w:num>
-  <w:num w:numId="8" w16cid:durableId="790056563">
+  <w:num w:numId="12" w16cid:durableId="2032219148">
     <w:abstractNumId w:val="18"/>
-  </w:num>
-  <w:num w:numId="9" w16cid:durableId="264465708">
-    <w:abstractNumId w:val="7"/>
-  </w:num>
-  <w:num w:numId="10" w16cid:durableId="23100670">
-    <w:abstractNumId w:val="11"/>
-  </w:num>
-  <w:num w:numId="11" w16cid:durableId="156925115">
-    <w:abstractNumId w:val="9"/>
-  </w:num>
-  <w:num w:numId="12" w16cid:durableId="2032219148">
-    <w:abstractNumId w:val="17"/>
   </w:num>
   <w:num w:numId="13" w16cid:durableId="293489587">
     <w:abstractNumId w:val="3"/>
   </w:num>
   <w:num w:numId="14" w16cid:durableId="822238552">
-    <w:abstractNumId w:val="4"/>
+    <w:abstractNumId w:val="5"/>
   </w:num>
   <w:num w:numId="15" w16cid:durableId="891119263">
-    <w:abstractNumId w:val="8"/>
+    <w:abstractNumId w:val="9"/>
   </w:num>
   <w:num w:numId="16" w16cid:durableId="1434596404">
     <w:abstractNumId w:val="1"/>
@@ -2768,16 +2889,19 @@
     <w:abstractNumId w:val="2"/>
   </w:num>
   <w:num w:numId="19" w16cid:durableId="1621178794">
-    <w:abstractNumId w:val="15"/>
+    <w:abstractNumId w:val="16"/>
   </w:num>
   <w:num w:numId="20" w16cid:durableId="2065180102">
-    <w:abstractNumId w:val="16"/>
+    <w:abstractNumId w:val="17"/>
   </w:num>
   <w:num w:numId="21" w16cid:durableId="282540486">
-    <w:abstractNumId w:val="5"/>
+    <w:abstractNumId w:val="6"/>
   </w:num>
   <w:num w:numId="22" w16cid:durableId="1176577941">
-    <w:abstractNumId w:val="12"/>
+    <w:abstractNumId w:val="13"/>
+  </w:num>
+  <w:num w:numId="23" w16cid:durableId="1855000680">
+    <w:abstractNumId w:val="4"/>
   </w:num>
   <w:numIdMacAtCleanup w:val="3"/>
 </w:numbering>
@@ -3099,7 +3223,7 @@
     <w:next w:val="Normal"/>
     <w:link w:val="Heading1Char"/>
     <w:qFormat/>
-    <w:rsid w:val="00AA158A"/>
+    <w:rsid w:val="00314920"/>
     <w:pPr>
       <w:keepNext/>
       <w:spacing w:before="240" w:after="60"/>
@@ -3144,17 +3268,17 @@
     <w:link w:val="Heading3Char"/>
     <w:unhideWhenUsed/>
     <w:qFormat/>
-    <w:rsid w:val="00973229"/>
+    <w:rsid w:val="0010744F"/>
     <w:pPr>
       <w:keepNext/>
       <w:spacing w:before="240" w:after="60"/>
-      <w:jc w:val="center"/>
+      <w:jc w:val="left"/>
       <w:outlineLvl w:val="2"/>
     </w:pPr>
     <w:rPr>
       <w:b/>
       <w:bCs/>
-      <w:color w:val="FF0000"/>
+      <w:color w:val="000000" w:themeColor="text1"/>
       <w:sz w:val="32"/>
       <w:szCs w:val="32"/>
     </w:rPr>
@@ -3166,12 +3290,12 @@
     <w:link w:val="Heading4Char"/>
     <w:unhideWhenUsed/>
     <w:qFormat/>
-    <w:rsid w:val="00C561F7"/>
+    <w:rsid w:val="00AE1344"/>
     <w:pPr>
       <w:keepNext/>
       <w:keepLines/>
       <w:spacing w:before="40"/>
-      <w:jc w:val="center"/>
+      <w:jc w:val="left"/>
       <w:outlineLvl w:val="3"/>
     </w:pPr>
     <w:rPr>
@@ -3320,7 +3444,7 @@
     <w:basedOn w:val="Normal"/>
     <w:uiPriority w:val="1"/>
     <w:qFormat/>
-    <w:rsid w:val="00B36649"/>
+    <w:rsid w:val="001607BB"/>
     <w:pPr>
       <w:numPr>
         <w:ilvl w:val="1"/>
@@ -3331,7 +3455,9 @@
       <w:contextualSpacing/>
     </w:pPr>
     <w:rPr>
+      <w:rFonts w:eastAsia="Calibri"/>
       <w:b/>
+      <w:lang w:val="sr-Latn-RS" w:eastAsia="en-US"/>
     </w:rPr>
   </w:style>
   <w:style w:type="table" w:styleId="TableGrid">
@@ -3471,7 +3597,7 @@
   <w:style w:type="character" w:customStyle="1" w:styleId="Heading1Char">
     <w:name w:val="Heading 1 Char"/>
     <w:link w:val="Heading1"/>
-    <w:rsid w:val="00AA158A"/>
+    <w:rsid w:val="00314920"/>
     <w:rPr>
       <w:rFonts w:asciiTheme="minorHAnsi" w:hAnsiTheme="minorHAnsi" w:cstheme="minorHAnsi"/>
       <w:b/>
@@ -3500,12 +3626,12 @@
   <w:style w:type="character" w:customStyle="1" w:styleId="Heading3Char">
     <w:name w:val="Heading 3 Char"/>
     <w:link w:val="Heading3"/>
-    <w:rsid w:val="00973229"/>
+    <w:rsid w:val="0010744F"/>
     <w:rPr>
       <w:rFonts w:asciiTheme="minorHAnsi" w:hAnsiTheme="minorHAnsi" w:cstheme="minorHAnsi"/>
       <w:b/>
       <w:bCs/>
-      <w:color w:val="FF0000"/>
+      <w:color w:val="000000" w:themeColor="text1"/>
       <w:sz w:val="32"/>
       <w:szCs w:val="32"/>
       <w:lang w:val="sr-Latn-CS" w:eastAsia="sr-Latn-CS"/>
@@ -3698,7 +3824,7 @@
     <w:name w:val="Heading 4 Char"/>
     <w:basedOn w:val="DefaultParagraphFont"/>
     <w:link w:val="Heading4"/>
-    <w:rsid w:val="00C561F7"/>
+    <w:rsid w:val="00AE1344"/>
     <w:rPr>
       <w:rFonts w:asciiTheme="majorHAnsi" w:eastAsiaTheme="majorEastAsia" w:hAnsiTheme="majorHAnsi" w:cstheme="majorBidi"/>
       <w:i/>

</xml_diff>